<commit_message>
Temporary commit - working on faster drawing of an ellipse
</commit_message>
<xml_diff>
--- a/Docs.docx
+++ b/Docs.docx
@@ -1551,10 +1551,10 @@
           <w:szCs w:val="28"/>
         </w:rPr>
         <w:drawing>
-          <wp:inline distT="0" distB="0" distL="0" distR="0" wp14:anchorId="37A458DA" wp14:editId="36F17CBC">
-            <wp:extent cx="4933950" cy="2914650"/>
+          <wp:inline distT="0" distB="0" distL="0" distR="0">
+            <wp:extent cx="5124450" cy="2514600"/>
             <wp:effectExtent l="0" t="0" r="0" b="0"/>
-            <wp:docPr id="1" name="Picture 1" descr="C:\Users\IO\Desktop\HW\2018 summer\Project\reports\sep_4.png"/>
+            <wp:docPr id="4" name="Picture 4" descr="C:\Users\IO\Desktop\HW\2018 summer\Project\reports\sep_4.png"/>
             <wp:cNvGraphicFramePr>
               <a:graphicFrameLocks xmlns:a="http://schemas.openxmlformats.org/drawingml/2006/main" noChangeAspect="1"/>
             </wp:cNvGraphicFramePr>
@@ -1583,7 +1583,7 @@
                   <pic:spPr bwMode="auto">
                     <a:xfrm>
                       <a:off x="0" y="0"/>
-                      <a:ext cx="4933950" cy="2914650"/>
+                      <a:ext cx="5124450" cy="2514600"/>
                     </a:xfrm>
                     <a:prstGeom prst="rect">
                       <a:avLst/>
@@ -1599,6 +1599,8 @@
           </wp:inline>
         </w:drawing>
       </w:r>
+      <w:bookmarkStart w:id="0" w:name="_GoBack"/>
+      <w:bookmarkEnd w:id="0"/>
     </w:p>
     <w:p>
       <w:pPr>
@@ -1687,8 +1689,6 @@
         </w:rPr>
         <w:t xml:space="preserve">Basic usage </w:t>
       </w:r>
-      <w:bookmarkStart w:id="0" w:name="_GoBack"/>
-      <w:bookmarkEnd w:id="0"/>
     </w:p>
     <w:p>
       <w:pPr>
@@ -11135,7 +11135,7 @@
 </file>
 
 <file path=customXml/itemProps1.xml><?xml version="1.0" encoding="utf-8"?>
-<ds:datastoreItem xmlns:ds="http://schemas.openxmlformats.org/officeDocument/2006/customXml" ds:itemID="{9869C5C8-A731-4C27-A137-2D4D496D20C2}">
+<ds:datastoreItem xmlns:ds="http://schemas.openxmlformats.org/officeDocument/2006/customXml" ds:itemID="{E91DAB89-B55C-4171-A432-75EFB00AFFA6}">
   <ds:schemaRefs>
     <ds:schemaRef ds:uri="http://schemas.openxmlformats.org/officeDocument/2006/bibliography"/>
   </ds:schemaRefs>

</xml_diff>